<commit_message>
Diagramas de robustez y secuencia CU 20 y 21
Diagramas de robustez y secuencia de CU 20 - CRU Profesor y 21 - CRU
Cliente, se modifican sus respectivas descripciones y se actualizan las
plantillas de casos de uso y lista de tareas.
</commit_message>
<xml_diff>
--- a/Diseño/Descripciones de casos de uso/Descripción de CU 20 - 21.docx
+++ b/Diseño/Descripciones de casos de uso/Descripción de CU 20 - 21.docx
@@ -270,66 +270,6 @@
               <w:t>Para crear un nuevo registro el profesor que se desea almacenar no debe encontrarse dentro de los datos existentes.</w:t>
             </w:r>
           </w:p>
-          <w:p>
-            <w:pPr>
-              <w:pStyle w:val="Prrafodelista"/>
-              <w:numPr>
-                <w:ilvl w:val="0"/>
-                <w:numId w:val="5"/>
-              </w:numPr>
-              <w:rPr>
-                <w:rFonts w:ascii="Arial" w:hAnsi="Arial" w:cs="Arial"/>
-                <w:sz w:val="24"/>
-                <w:szCs w:val="24"/>
-              </w:rPr>
-            </w:pPr>
-            <w:r>
-              <w:rPr>
-                <w:rFonts w:ascii="Arial" w:hAnsi="Arial" w:cs="Arial"/>
-                <w:sz w:val="24"/>
-                <w:szCs w:val="24"/>
-              </w:rPr>
-              <w:t>El director debe haber iniciado sesión en el sistema.</w:t>
-            </w:r>
-          </w:p>
-          <w:p>
-            <w:pPr>
-              <w:pStyle w:val="Prrafodelista"/>
-              <w:numPr>
-                <w:ilvl w:val="0"/>
-                <w:numId w:val="5"/>
-              </w:numPr>
-              <w:rPr>
-                <w:rFonts w:ascii="Arial" w:hAnsi="Arial" w:cs="Arial"/>
-                <w:sz w:val="24"/>
-                <w:szCs w:val="24"/>
-              </w:rPr>
-            </w:pPr>
-            <w:r>
-              <w:rPr>
-                <w:rFonts w:ascii="Arial" w:hAnsi="Arial" w:cs="Arial"/>
-                <w:sz w:val="24"/>
-                <w:szCs w:val="24"/>
-              </w:rPr>
-              <w:t>Para modificar un registro los datos del profeso</w:t>
-            </w:r>
-            <w:r>
-              <w:rPr>
-                <w:rFonts w:ascii="Arial" w:hAnsi="Arial" w:cs="Arial"/>
-                <w:sz w:val="24"/>
-                <w:szCs w:val="24"/>
-              </w:rPr>
-              <w:t>r</w:t>
-            </w:r>
-            <w:r>
-              <w:rPr>
-                <w:rFonts w:ascii="Arial" w:hAnsi="Arial" w:cs="Arial"/>
-                <w:sz w:val="24"/>
-                <w:szCs w:val="24"/>
-              </w:rPr>
-              <w:t xml:space="preserve"> que se desean actualizar deben existir como un registro previo en el sistema.</w:t>
-            </w:r>
-          </w:p>
         </w:tc>
       </w:tr>
       <w:tr>
@@ -535,7 +475,23 @@
                 <w:sz w:val="24"/>
                 <w:szCs w:val="24"/>
               </w:rPr>
-              <w:t xml:space="preserve"> como su nombre, dirección, teléfono, correo, monto, tipo de pago, monto y selecciona aceptar.</w:t>
+              <w:t xml:space="preserve"> como su nombre, dirección, teléfono, correo, monto, tipo de pago, monto y selecciona </w:t>
+            </w:r>
+            <w:r>
+              <w:rPr>
+                <w:rFonts w:ascii="Arial" w:hAnsi="Arial" w:cs="Arial"/>
+                <w:sz w:val="24"/>
+                <w:szCs w:val="24"/>
+              </w:rPr>
+              <w:t>guardar</w:t>
+            </w:r>
+            <w:r>
+              <w:rPr>
+                <w:rFonts w:ascii="Arial" w:hAnsi="Arial" w:cs="Arial"/>
+                <w:sz w:val="24"/>
+                <w:szCs w:val="24"/>
+              </w:rPr>
+              <w:t>.</w:t>
             </w:r>
           </w:p>
           <w:p>
@@ -626,10 +582,21 @@
           </w:p>
           <w:p>
             <w:pPr>
+              <w:spacing w:line="240" w:lineRule="auto"/>
+              <w:jc w:val="both"/>
+              <w:rPr>
+                <w:rFonts w:ascii="Arial" w:hAnsi="Arial" w:cs="Arial"/>
+                <w:sz w:val="24"/>
+                <w:szCs w:val="24"/>
+              </w:rPr>
+            </w:pPr>
+          </w:p>
+          <w:p>
+            <w:pPr>
               <w:pStyle w:val="Prrafodelista"/>
               <w:numPr>
                 <w:ilvl w:val="1"/>
-                <w:numId w:val="8"/>
+                <w:numId w:val="5"/>
               </w:numPr>
               <w:spacing w:line="240" w:lineRule="auto"/>
               <w:jc w:val="both"/>
@@ -653,7 +620,7 @@
               <w:pStyle w:val="Prrafodelista"/>
               <w:numPr>
                 <w:ilvl w:val="1"/>
-                <w:numId w:val="8"/>
+                <w:numId w:val="6"/>
               </w:numPr>
               <w:spacing w:line="240" w:lineRule="auto"/>
               <w:jc w:val="both"/>
@@ -669,15 +636,126 @@
                 <w:sz w:val="24"/>
                 <w:szCs w:val="24"/>
               </w:rPr>
-              <w:t>Él sistema solicita los términos de búsqueda del profesor que se desea editar.</w:t>
-            </w:r>
+              <w:t>El sistema muestra los datos del usuario seleccionado.</w:t>
+            </w:r>
+          </w:p>
+          <w:p>
+            <w:pPr>
+              <w:spacing w:line="240" w:lineRule="auto"/>
+              <w:jc w:val="both"/>
+              <w:rPr>
+                <w:rFonts w:ascii="Arial" w:hAnsi="Arial" w:cs="Arial"/>
+                <w:sz w:val="24"/>
+                <w:szCs w:val="24"/>
+              </w:rPr>
+            </w:pPr>
+            <w:r>
+              <w:rPr>
+                <w:rFonts w:ascii="Arial" w:hAnsi="Arial" w:cs="Arial"/>
+                <w:sz w:val="24"/>
+                <w:szCs w:val="24"/>
+              </w:rPr>
+              <w:t xml:space="preserve">3.1. </w:t>
+            </w:r>
+            <w:r>
+              <w:rPr>
+                <w:rFonts w:ascii="Arial" w:hAnsi="Arial" w:cs="Arial"/>
+                <w:sz w:val="24"/>
+                <w:szCs w:val="24"/>
+              </w:rPr>
+              <w:t>El director modifica los datos del usuario que se ha seleccionado y que considera pertinentes</w:t>
+            </w:r>
+            <w:r>
+              <w:rPr>
+                <w:rFonts w:ascii="Arial" w:hAnsi="Arial" w:cs="Arial"/>
+                <w:sz w:val="24"/>
+                <w:szCs w:val="24"/>
+              </w:rPr>
+              <w:t xml:space="preserve"> y selecciona guardar</w:t>
+            </w:r>
+            <w:r>
+              <w:rPr>
+                <w:rFonts w:ascii="Arial" w:hAnsi="Arial" w:cs="Arial"/>
+                <w:sz w:val="24"/>
+                <w:szCs w:val="24"/>
+              </w:rPr>
+              <w:t>.</w:t>
+            </w:r>
+          </w:p>
+          <w:p>
+            <w:pPr>
+              <w:spacing w:line="240" w:lineRule="auto"/>
+              <w:jc w:val="both"/>
+              <w:rPr>
+                <w:rFonts w:ascii="Arial" w:hAnsi="Arial" w:cs="Arial"/>
+                <w:sz w:val="24"/>
+                <w:szCs w:val="24"/>
+              </w:rPr>
+            </w:pPr>
+            <w:r>
+              <w:rPr>
+                <w:rFonts w:ascii="Arial" w:hAnsi="Arial" w:cs="Arial"/>
+                <w:sz w:val="24"/>
+                <w:szCs w:val="24"/>
+              </w:rPr>
+              <w:t xml:space="preserve">4.1. </w:t>
+            </w:r>
+            <w:r>
+              <w:rPr>
+                <w:rFonts w:ascii="Arial" w:hAnsi="Arial" w:cs="Arial"/>
+                <w:sz w:val="24"/>
+                <w:szCs w:val="24"/>
+              </w:rPr>
+              <w:t>El sistema valida los datos, guarda el registro y confirma al director que la operación se realizó con éxito.</w:t>
+            </w:r>
+          </w:p>
+          <w:p>
+            <w:pPr>
+              <w:spacing w:line="240" w:lineRule="auto"/>
+              <w:jc w:val="both"/>
+              <w:rPr>
+                <w:rFonts w:ascii="Arial" w:hAnsi="Arial" w:cs="Arial"/>
+                <w:sz w:val="24"/>
+                <w:szCs w:val="24"/>
+              </w:rPr>
+            </w:pPr>
+          </w:p>
+          <w:p>
+            <w:pPr>
+              <w:spacing w:line="240" w:lineRule="auto"/>
+              <w:jc w:val="both"/>
+              <w:rPr>
+                <w:rFonts w:ascii="Arial" w:hAnsi="Arial" w:cs="Arial"/>
+                <w:sz w:val="24"/>
+                <w:szCs w:val="24"/>
+              </w:rPr>
+            </w:pPr>
+            <w:r>
+              <w:rPr>
+                <w:rFonts w:ascii="Arial" w:hAnsi="Arial" w:cs="Arial"/>
+                <w:sz w:val="24"/>
+                <w:szCs w:val="24"/>
+              </w:rPr>
+              <w:t>Los datos no son válidos.</w:t>
+            </w:r>
+          </w:p>
+          <w:p>
+            <w:pPr>
+              <w:spacing w:line="240" w:lineRule="auto"/>
+              <w:jc w:val="both"/>
+              <w:rPr>
+                <w:rFonts w:ascii="Arial" w:hAnsi="Arial" w:cs="Arial"/>
+                <w:sz w:val="24"/>
+                <w:szCs w:val="24"/>
+              </w:rPr>
+            </w:pPr>
           </w:p>
           <w:p>
             <w:pPr>
               <w:pStyle w:val="Prrafodelista"/>
               <w:numPr>
                 <w:ilvl w:val="1"/>
-                <w:numId w:val="8"/>
+                <w:numId w:val="7"/>
               </w:numPr>
               <w:spacing w:line="240" w:lineRule="auto"/>
               <w:jc w:val="both"/>
@@ -693,127 +771,7 @@
                 <w:sz w:val="24"/>
                 <w:szCs w:val="24"/>
               </w:rPr>
-              <w:t>El director ingresa los datos del profesor y selecciona buscar.</w:t>
-            </w:r>
-          </w:p>
-          <w:p>
-            <w:pPr>
-              <w:pStyle w:val="Prrafodelista"/>
-              <w:numPr>
-                <w:ilvl w:val="1"/>
-                <w:numId w:val="8"/>
-              </w:numPr>
-              <w:spacing w:line="240" w:lineRule="auto"/>
-              <w:jc w:val="both"/>
-              <w:rPr>
-                <w:rFonts w:ascii="Arial" w:hAnsi="Arial" w:cs="Arial"/>
-                <w:sz w:val="24"/>
-                <w:szCs w:val="24"/>
-              </w:rPr>
-            </w:pPr>
-            <w:r>
-              <w:rPr>
-                <w:rFonts w:ascii="Arial" w:hAnsi="Arial" w:cs="Arial"/>
-                <w:sz w:val="24"/>
-                <w:szCs w:val="24"/>
-              </w:rPr>
-              <w:t>El sistema muestra todos los datos relacionados con los términos de búsqueda del director.</w:t>
-            </w:r>
-          </w:p>
-          <w:p>
-            <w:pPr>
-              <w:pStyle w:val="Prrafodelista"/>
-              <w:numPr>
-                <w:ilvl w:val="1"/>
-                <w:numId w:val="8"/>
-              </w:numPr>
-              <w:spacing w:line="240" w:lineRule="auto"/>
-              <w:jc w:val="both"/>
-              <w:rPr>
-                <w:rFonts w:ascii="Arial" w:hAnsi="Arial" w:cs="Arial"/>
-                <w:sz w:val="24"/>
-                <w:szCs w:val="24"/>
-              </w:rPr>
-            </w:pPr>
-            <w:r>
-              <w:rPr>
-                <w:rFonts w:ascii="Arial" w:hAnsi="Arial" w:cs="Arial"/>
-                <w:sz w:val="24"/>
-                <w:szCs w:val="24"/>
-              </w:rPr>
-              <w:t>El director selecciona un registro.</w:t>
-            </w:r>
-          </w:p>
-          <w:p>
-            <w:pPr>
-              <w:pStyle w:val="Prrafodelista"/>
-              <w:numPr>
-                <w:ilvl w:val="1"/>
-                <w:numId w:val="8"/>
-              </w:numPr>
-              <w:spacing w:line="240" w:lineRule="auto"/>
-              <w:jc w:val="both"/>
-              <w:rPr>
-                <w:rFonts w:ascii="Arial" w:hAnsi="Arial" w:cs="Arial"/>
-                <w:sz w:val="24"/>
-                <w:szCs w:val="24"/>
-              </w:rPr>
-            </w:pPr>
-            <w:r>
-              <w:rPr>
-                <w:rFonts w:ascii="Arial" w:hAnsi="Arial" w:cs="Arial"/>
-                <w:sz w:val="24"/>
-                <w:szCs w:val="24"/>
-              </w:rPr>
-              <w:t>El sistema muestra los datos del usuario seleccionado.</w:t>
-            </w:r>
-          </w:p>
-          <w:p>
-            <w:pPr>
-              <w:pStyle w:val="Prrafodelista"/>
-              <w:numPr>
-                <w:ilvl w:val="1"/>
-                <w:numId w:val="8"/>
-              </w:numPr>
-              <w:spacing w:line="240" w:lineRule="auto"/>
-              <w:jc w:val="both"/>
-              <w:rPr>
-                <w:rFonts w:ascii="Arial" w:hAnsi="Arial" w:cs="Arial"/>
-                <w:sz w:val="24"/>
-                <w:szCs w:val="24"/>
-              </w:rPr>
-            </w:pPr>
-            <w:r>
-              <w:rPr>
-                <w:rFonts w:ascii="Arial" w:hAnsi="Arial" w:cs="Arial"/>
-                <w:sz w:val="24"/>
-                <w:szCs w:val="24"/>
-              </w:rPr>
-              <w:t>El director modifica los datos del usuario que se ha seleccionado y que considera pertinentes.</w:t>
-            </w:r>
-          </w:p>
-          <w:p>
-            <w:pPr>
-              <w:pStyle w:val="Prrafodelista"/>
-              <w:numPr>
-                <w:ilvl w:val="1"/>
-                <w:numId w:val="8"/>
-              </w:numPr>
-              <w:spacing w:line="240" w:lineRule="auto"/>
-              <w:jc w:val="both"/>
-              <w:rPr>
-                <w:rFonts w:ascii="Arial" w:hAnsi="Arial" w:cs="Arial"/>
-                <w:sz w:val="24"/>
-                <w:szCs w:val="24"/>
-              </w:rPr>
-            </w:pPr>
-            <w:r>
-              <w:rPr>
-                <w:rFonts w:ascii="Arial" w:hAnsi="Arial" w:cs="Arial"/>
-                <w:sz w:val="24"/>
-                <w:szCs w:val="24"/>
-              </w:rPr>
-              <w:t>El sistema valida los datos, guarda el registro y confirma al director que la operación se realizó con éxito.</w:t>
+              <w:t>El sistema muestra un mensaje indicando el error y como proceder.</w:t>
             </w:r>
           </w:p>
         </w:tc>
@@ -902,6 +860,21 @@
           </w:p>
         </w:tc>
       </w:tr>
+    </w:tbl>
+    <w:p/>
+    <w:p/>
+    <w:p/>
+    <w:tbl>
+      <w:tblPr>
+        <w:tblStyle w:val="Tablaconcuadrcula"/>
+        <w:tblW w:w="0" w:type="auto"/>
+        <w:tblInd w:w="0" w:type="dxa"/>
+        <w:tblLook w:val="04A0" w:firstRow="1" w:lastRow="0" w:firstColumn="1" w:lastColumn="0" w:noHBand="0" w:noVBand="1"/>
+      </w:tblPr>
+      <w:tblGrid>
+        <w:gridCol w:w="2204"/>
+        <w:gridCol w:w="6624"/>
+      </w:tblGrid>
       <w:tr>
         <w:tc>
           <w:tcPr>
@@ -1112,50 +1085,6 @@
               <w:t>Para crear un nuevo registro el cliente que se desea almacenar no debe encontrarse dentro de los datos existentes.</w:t>
             </w:r>
           </w:p>
-          <w:p>
-            <w:pPr>
-              <w:pStyle w:val="Prrafodelista"/>
-              <w:numPr>
-                <w:ilvl w:val="0"/>
-                <w:numId w:val="9"/>
-              </w:numPr>
-              <w:rPr>
-                <w:rFonts w:ascii="Arial" w:hAnsi="Arial" w:cs="Arial"/>
-                <w:sz w:val="24"/>
-                <w:szCs w:val="24"/>
-              </w:rPr>
-            </w:pPr>
-            <w:r>
-              <w:rPr>
-                <w:rFonts w:ascii="Arial" w:hAnsi="Arial" w:cs="Arial"/>
-                <w:sz w:val="24"/>
-                <w:szCs w:val="24"/>
-              </w:rPr>
-              <w:t>El director debe haber iniciado sesión en el sistema.</w:t>
-            </w:r>
-          </w:p>
-          <w:p>
-            <w:pPr>
-              <w:pStyle w:val="Prrafodelista"/>
-              <w:numPr>
-                <w:ilvl w:val="0"/>
-                <w:numId w:val="9"/>
-              </w:numPr>
-              <w:rPr>
-                <w:rFonts w:ascii="Arial" w:hAnsi="Arial" w:cs="Arial"/>
-                <w:sz w:val="24"/>
-                <w:szCs w:val="24"/>
-              </w:rPr>
-            </w:pPr>
-            <w:r>
-              <w:rPr>
-                <w:rFonts w:ascii="Arial" w:hAnsi="Arial" w:cs="Arial"/>
-                <w:sz w:val="24"/>
-                <w:szCs w:val="24"/>
-              </w:rPr>
-              <w:t>Para modificar un registro los datos del cliente que se desean actualizar deben existir como un registro previo en el sistema.</w:t>
-            </w:r>
-          </w:p>
         </w:tc>
       </w:tr>
       <w:tr>
@@ -1329,7 +1258,23 @@
                 <w:sz w:val="24"/>
                 <w:szCs w:val="24"/>
               </w:rPr>
-              <w:t>El director ingresa los datos del nuevo cliente como su nombre, dirección, teléfono, correo y selecciona aceptar.</w:t>
+              <w:t xml:space="preserve">El director ingresa los datos del nuevo cliente como su nombre, dirección, teléfono, correo y selecciona </w:t>
+            </w:r>
+            <w:r>
+              <w:rPr>
+                <w:rFonts w:ascii="Arial" w:hAnsi="Arial" w:cs="Arial"/>
+                <w:sz w:val="24"/>
+                <w:szCs w:val="24"/>
+              </w:rPr>
+              <w:t>guardar</w:t>
+            </w:r>
+            <w:r>
+              <w:rPr>
+                <w:rFonts w:ascii="Arial" w:hAnsi="Arial" w:cs="Arial"/>
+                <w:sz w:val="24"/>
+                <w:szCs w:val="24"/>
+              </w:rPr>
+              <w:t>.</w:t>
             </w:r>
           </w:p>
           <w:p>
@@ -1408,6 +1353,17 @@
           </w:p>
           <w:p>
             <w:pPr>
+              <w:spacing w:line="240" w:lineRule="auto"/>
+              <w:jc w:val="both"/>
+              <w:rPr>
+                <w:rFonts w:ascii="Arial" w:hAnsi="Arial" w:cs="Arial"/>
+                <w:sz w:val="24"/>
+                <w:szCs w:val="24"/>
+              </w:rPr>
+            </w:pPr>
+          </w:p>
+          <w:p>
+            <w:pPr>
               <w:pStyle w:val="Prrafodelista"/>
               <w:numPr>
                 <w:ilvl w:val="1"/>
@@ -1427,7 +1383,23 @@
                 <w:sz w:val="24"/>
                 <w:szCs w:val="24"/>
               </w:rPr>
-              <w:t>El director selecciona editar profesor.</w:t>
+              <w:t xml:space="preserve">El director selecciona editar </w:t>
+            </w:r>
+            <w:r>
+              <w:rPr>
+                <w:rFonts w:ascii="Arial" w:hAnsi="Arial" w:cs="Arial"/>
+                <w:sz w:val="24"/>
+                <w:szCs w:val="24"/>
+              </w:rPr>
+              <w:t>cliente</w:t>
+            </w:r>
+            <w:r>
+              <w:rPr>
+                <w:rFonts w:ascii="Arial" w:hAnsi="Arial" w:cs="Arial"/>
+                <w:sz w:val="24"/>
+                <w:szCs w:val="24"/>
+              </w:rPr>
+              <w:t>.</w:t>
             </w:r>
           </w:p>
           <w:p>
@@ -1435,7 +1407,7 @@
               <w:pStyle w:val="Prrafodelista"/>
               <w:numPr>
                 <w:ilvl w:val="1"/>
-                <w:numId w:val="12"/>
+                <w:numId w:val="10"/>
               </w:numPr>
               <w:spacing w:line="240" w:lineRule="auto"/>
               <w:jc w:val="both"/>
@@ -1451,7 +1423,7 @@
                 <w:sz w:val="24"/>
                 <w:szCs w:val="24"/>
               </w:rPr>
-              <w:t>Él sistema solicita los términos de búsqueda del cliente que se desea editar.</w:t>
+              <w:t>El sistema muestra los datos del cliente seleccionado.</w:t>
             </w:r>
           </w:p>
           <w:p>
@@ -1459,7 +1431,7 @@
               <w:pStyle w:val="Prrafodelista"/>
               <w:numPr>
                 <w:ilvl w:val="1"/>
-                <w:numId w:val="12"/>
+                <w:numId w:val="17"/>
               </w:numPr>
               <w:spacing w:line="240" w:lineRule="auto"/>
               <w:jc w:val="both"/>
@@ -1475,7 +1447,25 @@
                 <w:sz w:val="24"/>
                 <w:szCs w:val="24"/>
               </w:rPr>
-              <w:t>El director ingresa los datos del cliente y selecciona buscar.</w:t>
+              <w:t>El director modifica los datos del cliente que se ha seleccionado y que considera pertinentes</w:t>
+            </w:r>
+            <w:r>
+              <w:rPr>
+                <w:rFonts w:ascii="Arial" w:hAnsi="Arial" w:cs="Arial"/>
+                <w:sz w:val="24"/>
+                <w:szCs w:val="24"/>
+              </w:rPr>
+              <w:t xml:space="preserve"> y selecciona guardar</w:t>
+            </w:r>
+            <w:bookmarkStart w:id="0" w:name="_GoBack"/>
+            <w:bookmarkEnd w:id="0"/>
+            <w:r>
+              <w:rPr>
+                <w:rFonts w:ascii="Arial" w:hAnsi="Arial" w:cs="Arial"/>
+                <w:sz w:val="24"/>
+                <w:szCs w:val="24"/>
+              </w:rPr>
+              <w:t>.</w:t>
             </w:r>
           </w:p>
           <w:p>
@@ -1483,7 +1473,7 @@
               <w:pStyle w:val="Prrafodelista"/>
               <w:numPr>
                 <w:ilvl w:val="1"/>
-                <w:numId w:val="12"/>
+                <w:numId w:val="11"/>
               </w:numPr>
               <w:spacing w:line="240" w:lineRule="auto"/>
               <w:jc w:val="both"/>
@@ -1499,15 +1489,56 @@
                 <w:sz w:val="24"/>
                 <w:szCs w:val="24"/>
               </w:rPr>
-              <w:t>El sistema muestra todos los datos relacionados con los términos de búsqueda del director.</w:t>
-            </w:r>
+              <w:t>El sistema valida los datos, guarda el registro y confirma al director que la operación se realizó con éxito.</w:t>
+            </w:r>
+          </w:p>
+          <w:p>
+            <w:pPr>
+              <w:spacing w:line="240" w:lineRule="auto"/>
+              <w:jc w:val="both"/>
+              <w:rPr>
+                <w:rFonts w:ascii="Arial" w:hAnsi="Arial" w:cs="Arial"/>
+                <w:sz w:val="24"/>
+                <w:szCs w:val="24"/>
+              </w:rPr>
+            </w:pPr>
+          </w:p>
+          <w:p>
+            <w:pPr>
+              <w:spacing w:line="240" w:lineRule="auto"/>
+              <w:jc w:val="both"/>
+              <w:rPr>
+                <w:rFonts w:ascii="Arial" w:hAnsi="Arial" w:cs="Arial"/>
+                <w:sz w:val="24"/>
+                <w:szCs w:val="24"/>
+              </w:rPr>
+            </w:pPr>
+            <w:r>
+              <w:rPr>
+                <w:rFonts w:ascii="Arial" w:hAnsi="Arial" w:cs="Arial"/>
+                <w:sz w:val="24"/>
+                <w:szCs w:val="24"/>
+              </w:rPr>
+              <w:t>Los datos no son válidos.</w:t>
+            </w:r>
+          </w:p>
+          <w:p>
+            <w:pPr>
+              <w:spacing w:line="240" w:lineRule="auto"/>
+              <w:jc w:val="both"/>
+              <w:rPr>
+                <w:rFonts w:ascii="Arial" w:hAnsi="Arial" w:cs="Arial"/>
+                <w:sz w:val="24"/>
+                <w:szCs w:val="24"/>
+              </w:rPr>
+            </w:pPr>
           </w:p>
           <w:p>
             <w:pPr>
               <w:pStyle w:val="Prrafodelista"/>
               <w:numPr>
                 <w:ilvl w:val="1"/>
-                <w:numId w:val="12"/>
+                <w:numId w:val="11"/>
               </w:numPr>
               <w:spacing w:line="240" w:lineRule="auto"/>
               <w:jc w:val="both"/>
@@ -1523,79 +1554,7 @@
                 <w:sz w:val="24"/>
                 <w:szCs w:val="24"/>
               </w:rPr>
-              <w:t>El director selecciona un registro.</w:t>
-            </w:r>
-          </w:p>
-          <w:p>
-            <w:pPr>
-              <w:pStyle w:val="Prrafodelista"/>
-              <w:numPr>
-                <w:ilvl w:val="1"/>
-                <w:numId w:val="12"/>
-              </w:numPr>
-              <w:spacing w:line="240" w:lineRule="auto"/>
-              <w:jc w:val="both"/>
-              <w:rPr>
-                <w:rFonts w:ascii="Arial" w:hAnsi="Arial" w:cs="Arial"/>
-                <w:sz w:val="24"/>
-                <w:szCs w:val="24"/>
-              </w:rPr>
-            </w:pPr>
-            <w:r>
-              <w:rPr>
-                <w:rFonts w:ascii="Arial" w:hAnsi="Arial" w:cs="Arial"/>
-                <w:sz w:val="24"/>
-                <w:szCs w:val="24"/>
-              </w:rPr>
-              <w:t>El sistema muestra los datos del cliente seleccionado.</w:t>
-            </w:r>
-          </w:p>
-          <w:p>
-            <w:pPr>
-              <w:pStyle w:val="Prrafodelista"/>
-              <w:numPr>
-                <w:ilvl w:val="1"/>
-                <w:numId w:val="12"/>
-              </w:numPr>
-              <w:spacing w:line="240" w:lineRule="auto"/>
-              <w:jc w:val="both"/>
-              <w:rPr>
-                <w:rFonts w:ascii="Arial" w:hAnsi="Arial" w:cs="Arial"/>
-                <w:sz w:val="24"/>
-                <w:szCs w:val="24"/>
-              </w:rPr>
-            </w:pPr>
-            <w:r>
-              <w:rPr>
-                <w:rFonts w:ascii="Arial" w:hAnsi="Arial" w:cs="Arial"/>
-                <w:sz w:val="24"/>
-                <w:szCs w:val="24"/>
-              </w:rPr>
-              <w:t>El director modifica los datos del cliente que se ha seleccionado y que considera pertinentes.</w:t>
-            </w:r>
-          </w:p>
-          <w:p>
-            <w:pPr>
-              <w:pStyle w:val="Prrafodelista"/>
-              <w:numPr>
-                <w:ilvl w:val="1"/>
-                <w:numId w:val="12"/>
-              </w:numPr>
-              <w:spacing w:line="240" w:lineRule="auto"/>
-              <w:jc w:val="both"/>
-              <w:rPr>
-                <w:rFonts w:ascii="Arial" w:hAnsi="Arial" w:cs="Arial"/>
-                <w:sz w:val="24"/>
-                <w:szCs w:val="24"/>
-              </w:rPr>
-            </w:pPr>
-            <w:r>
-              <w:rPr>
-                <w:rFonts w:ascii="Arial" w:hAnsi="Arial" w:cs="Arial"/>
-                <w:sz w:val="24"/>
-                <w:szCs w:val="24"/>
-              </w:rPr>
-              <w:t>El sistema valida los datos, guarda el registro y confirma al director que la operación se realizó con éxito.</w:t>
+              <w:t>EL sistema muestra un mensaje indicando el error y cómo proceder.</w:t>
             </w:r>
           </w:p>
         </w:tc>
@@ -1661,8 +1620,6 @@
                 <w:szCs w:val="24"/>
               </w:rPr>
             </w:pPr>
-            <w:bookmarkStart w:id="0" w:name="_GoBack"/>
-            <w:bookmarkEnd w:id="0"/>
             <w:r>
               <w:rPr>
                 <w:rFonts w:ascii="Arial" w:hAnsi="Arial" w:cs="Arial"/>
@@ -1689,95 +1646,240 @@
 <file path=word/numbering.xml><?xml version="1.0" encoding="utf-8"?>
 <w:numbering xmlns:wpc="http://schemas.microsoft.com/office/word/2010/wordprocessingCanvas" xmlns:cx="http://schemas.microsoft.com/office/drawing/2014/chartex" xmlns:cx1="http://schemas.microsoft.com/office/drawing/2015/9/8/chartex" xmlns:cx2="http://schemas.microsoft.com/office/drawing/2015/10/21/chartex" xmlns:cx3="http://schemas.microsoft.com/office/drawing/2016/5/9/chartex" xmlns:cx4="http://schemas.microsoft.com/office/drawing/2016/5/10/chartex" xmlns:cx5="http://schemas.microsoft.com/office/drawing/2016/5/11/chartex" xmlns:cx6="http://schemas.microsoft.com/office/drawing/2016/5/12/chartex" xmlns:cx7="http://schemas.microsoft.com/office/drawing/2016/5/13/chartex" xmlns:cx8="http://schemas.microsoft.com/office/drawing/2016/5/14/chartex" xmlns:mc="http://schemas.openxmlformats.org/markup-compatibility/2006" xmlns:aink="http://schemas.microsoft.com/office/drawing/2016/ink" xmlns:am3d="http://schemas.microsoft.com/office/drawing/2017/model3d" xmlns:o="urn:schemas-microsoft-com:office:office" xmlns:r="http://schemas.openxmlformats.org/officeDocument/2006/relationships" xmlns:m="http://schemas.openxmlformats.org/officeDocument/2006/math" xmlns:v="urn:schemas-microsoft-com:vml" xmlns:wp14="http://schemas.microsoft.com/office/word/2010/wordprocessingDrawing" xmlns:wp="http://schemas.openxmlformats.org/drawingml/2006/wordprocessingDrawing" xmlns:w10="urn:schemas-microsoft-com:office:word" xmlns:w="http://schemas.openxmlformats.org/wordprocessingml/2006/main" xmlns:w14="http://schemas.microsoft.com/office/word/2010/wordml" xmlns:w15="http://schemas.microsoft.com/office/word/2012/wordml" xmlns:w16cid="http://schemas.microsoft.com/office/word/2016/wordml/cid" xmlns:w16se="http://schemas.microsoft.com/office/word/2015/wordml/symex" xmlns:wpg="http://schemas.microsoft.com/office/word/2010/wordprocessingGroup" xmlns:wpi="http://schemas.microsoft.com/office/word/2010/wordprocessingInk" xmlns:wne="http://schemas.microsoft.com/office/word/2006/wordml" xmlns:wps="http://schemas.microsoft.com/office/word/2010/wordprocessingShape" mc:Ignorable="w14 w15 w16se w16cid wp14">
   <w:abstractNum w:abstractNumId="0" w15:restartNumberingAfterBreak="0">
-    <w:nsid w:val="1C8A08D8"/>
-    <w:multiLevelType w:val="hybridMultilevel"/>
-    <w:tmpl w:val="8DC07650"/>
-    <w:lvl w:ilvl="0" w:tplc="080A000F">
-      <w:start w:val="1"/>
+    <w:nsid w:val="063E187E"/>
+    <w:multiLevelType w:val="multilevel"/>
+    <w:tmpl w:val="9FD8C9EA"/>
+    <w:lvl w:ilvl="0">
+      <w:start w:val="3"/>
       <w:numFmt w:val="decimal"/>
       <w:lvlText w:val="%1."/>
       <w:lvlJc w:val="left"/>
       <w:pPr>
-        <w:ind w:left="720" w:hanging="360"/>
-      </w:pPr>
-      <w:rPr>
-        <w:rFonts w:hint="default"/>
-      </w:rPr>
-    </w:lvl>
-    <w:lvl w:ilvl="1" w:tplc="080A0019" w:tentative="1">
-      <w:start w:val="1"/>
-      <w:numFmt w:val="lowerLetter"/>
-      <w:lvlText w:val="%2."/>
-      <w:lvlJc w:val="left"/>
-      <w:pPr>
-        <w:ind w:left="1440" w:hanging="360"/>
-      </w:pPr>
-    </w:lvl>
-    <w:lvl w:ilvl="2" w:tplc="080A001B" w:tentative="1">
-      <w:start w:val="1"/>
-      <w:numFmt w:val="lowerRoman"/>
-      <w:lvlText w:val="%3."/>
-      <w:lvlJc w:val="right"/>
-      <w:pPr>
-        <w:ind w:left="2160" w:hanging="180"/>
-      </w:pPr>
-    </w:lvl>
-    <w:lvl w:ilvl="3" w:tplc="080A000F" w:tentative="1">
-      <w:start w:val="1"/>
-      <w:numFmt w:val="decimal"/>
-      <w:lvlText w:val="%4."/>
-      <w:lvlJc w:val="left"/>
-      <w:pPr>
-        <w:ind w:left="2880" w:hanging="360"/>
-      </w:pPr>
-    </w:lvl>
-    <w:lvl w:ilvl="4" w:tplc="080A0019" w:tentative="1">
-      <w:start w:val="1"/>
-      <w:numFmt w:val="lowerLetter"/>
-      <w:lvlText w:val="%5."/>
-      <w:lvlJc w:val="left"/>
-      <w:pPr>
-        <w:ind w:left="3600" w:hanging="360"/>
-      </w:pPr>
-    </w:lvl>
-    <w:lvl w:ilvl="5" w:tplc="080A001B" w:tentative="1">
-      <w:start w:val="1"/>
-      <w:numFmt w:val="lowerRoman"/>
-      <w:lvlText w:val="%6."/>
-      <w:lvlJc w:val="right"/>
-      <w:pPr>
-        <w:ind w:left="4320" w:hanging="180"/>
-      </w:pPr>
-    </w:lvl>
-    <w:lvl w:ilvl="6" w:tplc="080A000F" w:tentative="1">
-      <w:start w:val="1"/>
-      <w:numFmt w:val="decimal"/>
-      <w:lvlText w:val="%7."/>
-      <w:lvlJc w:val="left"/>
-      <w:pPr>
-        <w:ind w:left="5040" w:hanging="360"/>
-      </w:pPr>
-    </w:lvl>
-    <w:lvl w:ilvl="7" w:tplc="080A0019" w:tentative="1">
-      <w:start w:val="1"/>
-      <w:numFmt w:val="lowerLetter"/>
-      <w:lvlText w:val="%8."/>
-      <w:lvlJc w:val="left"/>
-      <w:pPr>
-        <w:ind w:left="5760" w:hanging="360"/>
-      </w:pPr>
-    </w:lvl>
-    <w:lvl w:ilvl="8" w:tplc="080A001B" w:tentative="1">
-      <w:start w:val="1"/>
-      <w:numFmt w:val="lowerRoman"/>
-      <w:lvlText w:val="%9."/>
-      <w:lvlJc w:val="right"/>
-      <w:pPr>
-        <w:ind w:left="6480" w:hanging="180"/>
-      </w:pPr>
+        <w:ind w:left="390" w:hanging="390"/>
+      </w:pPr>
+      <w:rPr>
+        <w:rFonts w:hint="default"/>
+      </w:rPr>
+    </w:lvl>
+    <w:lvl w:ilvl="1">
+      <w:start w:val="1"/>
+      <w:numFmt w:val="decimal"/>
+      <w:lvlText w:val="%1.%2."/>
+      <w:lvlJc w:val="left"/>
+      <w:pPr>
+        <w:ind w:left="720" w:hanging="720"/>
+      </w:pPr>
+      <w:rPr>
+        <w:rFonts w:hint="default"/>
+      </w:rPr>
+    </w:lvl>
+    <w:lvl w:ilvl="2">
+      <w:start w:val="1"/>
+      <w:numFmt w:val="decimal"/>
+      <w:lvlText w:val="%1.%2.%3."/>
+      <w:lvlJc w:val="left"/>
+      <w:pPr>
+        <w:ind w:left="720" w:hanging="720"/>
+      </w:pPr>
+      <w:rPr>
+        <w:rFonts w:hint="default"/>
+      </w:rPr>
+    </w:lvl>
+    <w:lvl w:ilvl="3">
+      <w:start w:val="1"/>
+      <w:numFmt w:val="decimal"/>
+      <w:lvlText w:val="%1.%2.%3.%4."/>
+      <w:lvlJc w:val="left"/>
+      <w:pPr>
+        <w:ind w:left="1080" w:hanging="1080"/>
+      </w:pPr>
+      <w:rPr>
+        <w:rFonts w:hint="default"/>
+      </w:rPr>
+    </w:lvl>
+    <w:lvl w:ilvl="4">
+      <w:start w:val="1"/>
+      <w:numFmt w:val="decimal"/>
+      <w:lvlText w:val="%1.%2.%3.%4.%5."/>
+      <w:lvlJc w:val="left"/>
+      <w:pPr>
+        <w:ind w:left="1080" w:hanging="1080"/>
+      </w:pPr>
+      <w:rPr>
+        <w:rFonts w:hint="default"/>
+      </w:rPr>
+    </w:lvl>
+    <w:lvl w:ilvl="5">
+      <w:start w:val="1"/>
+      <w:numFmt w:val="decimal"/>
+      <w:lvlText w:val="%1.%2.%3.%4.%5.%6."/>
+      <w:lvlJc w:val="left"/>
+      <w:pPr>
+        <w:ind w:left="1440" w:hanging="1440"/>
+      </w:pPr>
+      <w:rPr>
+        <w:rFonts w:hint="default"/>
+      </w:rPr>
+    </w:lvl>
+    <w:lvl w:ilvl="6">
+      <w:start w:val="1"/>
+      <w:numFmt w:val="decimal"/>
+      <w:lvlText w:val="%1.%2.%3.%4.%5.%6.%7."/>
+      <w:lvlJc w:val="left"/>
+      <w:pPr>
+        <w:ind w:left="1440" w:hanging="1440"/>
+      </w:pPr>
+      <w:rPr>
+        <w:rFonts w:hint="default"/>
+      </w:rPr>
+    </w:lvl>
+    <w:lvl w:ilvl="7">
+      <w:start w:val="1"/>
+      <w:numFmt w:val="decimal"/>
+      <w:lvlText w:val="%1.%2.%3.%4.%5.%6.%7.%8."/>
+      <w:lvlJc w:val="left"/>
+      <w:pPr>
+        <w:ind w:left="1800" w:hanging="1800"/>
+      </w:pPr>
+      <w:rPr>
+        <w:rFonts w:hint="default"/>
+      </w:rPr>
+    </w:lvl>
+    <w:lvl w:ilvl="8">
+      <w:start w:val="1"/>
+      <w:numFmt w:val="decimal"/>
+      <w:lvlText w:val="%1.%2.%3.%4.%5.%6.%7.%8.%9."/>
+      <w:lvlJc w:val="left"/>
+      <w:pPr>
+        <w:ind w:left="2160" w:hanging="2160"/>
+      </w:pPr>
+      <w:rPr>
+        <w:rFonts w:hint="default"/>
+      </w:rPr>
     </w:lvl>
   </w:abstractNum>
   <w:abstractNum w:abstractNumId="1" w15:restartNumberingAfterBreak="0">
+    <w:nsid w:val="1C8A08D8"/>
+    <w:multiLevelType w:val="multilevel"/>
+    <w:tmpl w:val="93129DD8"/>
+    <w:lvl w:ilvl="0">
+      <w:start w:val="1"/>
+      <w:numFmt w:val="decimal"/>
+      <w:lvlText w:val="%1."/>
+      <w:lvlJc w:val="left"/>
+      <w:pPr>
+        <w:ind w:left="360" w:hanging="360"/>
+      </w:pPr>
+      <w:rPr>
+        <w:rFonts w:hint="default"/>
+      </w:rPr>
+    </w:lvl>
+    <w:lvl w:ilvl="1">
+      <w:start w:val="2"/>
+      <w:numFmt w:val="decimal"/>
+      <w:isLgl/>
+      <w:lvlText w:val="%1.%2."/>
+      <w:lvlJc w:val="left"/>
+      <w:pPr>
+        <w:ind w:left="720" w:hanging="720"/>
+      </w:pPr>
+      <w:rPr>
+        <w:rFonts w:hint="default"/>
+      </w:rPr>
+    </w:lvl>
+    <w:lvl w:ilvl="2">
+      <w:start w:val="1"/>
+      <w:numFmt w:val="decimal"/>
+      <w:isLgl/>
+      <w:lvlText w:val="%1.%2.%3."/>
+      <w:lvlJc w:val="left"/>
+      <w:pPr>
+        <w:ind w:left="720" w:hanging="720"/>
+      </w:pPr>
+      <w:rPr>
+        <w:rFonts w:hint="default"/>
+      </w:rPr>
+    </w:lvl>
+    <w:lvl w:ilvl="3">
+      <w:start w:val="1"/>
+      <w:numFmt w:val="decimal"/>
+      <w:isLgl/>
+      <w:lvlText w:val="%1.%2.%3.%4."/>
+      <w:lvlJc w:val="left"/>
+      <w:pPr>
+        <w:ind w:left="1080" w:hanging="1080"/>
+      </w:pPr>
+      <w:rPr>
+        <w:rFonts w:hint="default"/>
+      </w:rPr>
+    </w:lvl>
+    <w:lvl w:ilvl="4">
+      <w:start w:val="1"/>
+      <w:numFmt w:val="decimal"/>
+      <w:isLgl/>
+      <w:lvlText w:val="%1.%2.%3.%4.%5."/>
+      <w:lvlJc w:val="left"/>
+      <w:pPr>
+        <w:ind w:left="1080" w:hanging="1080"/>
+      </w:pPr>
+      <w:rPr>
+        <w:rFonts w:hint="default"/>
+      </w:rPr>
+    </w:lvl>
+    <w:lvl w:ilvl="5">
+      <w:start w:val="1"/>
+      <w:numFmt w:val="decimal"/>
+      <w:isLgl/>
+      <w:lvlText w:val="%1.%2.%3.%4.%5.%6."/>
+      <w:lvlJc w:val="left"/>
+      <w:pPr>
+        <w:ind w:left="1440" w:hanging="1440"/>
+      </w:pPr>
+      <w:rPr>
+        <w:rFonts w:hint="default"/>
+      </w:rPr>
+    </w:lvl>
+    <w:lvl w:ilvl="6">
+      <w:start w:val="1"/>
+      <w:numFmt w:val="decimal"/>
+      <w:isLgl/>
+      <w:lvlText w:val="%1.%2.%3.%4.%5.%6.%7."/>
+      <w:lvlJc w:val="left"/>
+      <w:pPr>
+        <w:ind w:left="1440" w:hanging="1440"/>
+      </w:pPr>
+      <w:rPr>
+        <w:rFonts w:hint="default"/>
+      </w:rPr>
+    </w:lvl>
+    <w:lvl w:ilvl="7">
+      <w:start w:val="1"/>
+      <w:numFmt w:val="decimal"/>
+      <w:isLgl/>
+      <w:lvlText w:val="%1.%2.%3.%4.%5.%6.%7.%8."/>
+      <w:lvlJc w:val="left"/>
+      <w:pPr>
+        <w:ind w:left="1800" w:hanging="1800"/>
+      </w:pPr>
+      <w:rPr>
+        <w:rFonts w:hint="default"/>
+      </w:rPr>
+    </w:lvl>
+    <w:lvl w:ilvl="8">
+      <w:start w:val="1"/>
+      <w:numFmt w:val="decimal"/>
+      <w:isLgl/>
+      <w:lvlText w:val="%1.%2.%3.%4.%5.%6.%7.%8.%9."/>
+      <w:lvlJc w:val="left"/>
+      <w:pPr>
+        <w:ind w:left="2160" w:hanging="2160"/>
+      </w:pPr>
+      <w:rPr>
+        <w:rFonts w:hint="default"/>
+      </w:rPr>
+    </w:lvl>
+  </w:abstractNum>
+  <w:abstractNum w:abstractNumId="2" w15:restartNumberingAfterBreak="0">
     <w:nsid w:val="34513D20"/>
     <w:multiLevelType w:val="multilevel"/>
     <w:tmpl w:val="4968AB26"/>
@@ -1863,7 +1965,7 @@
       </w:pPr>
     </w:lvl>
   </w:abstractNum>
-  <w:abstractNum w:abstractNumId="2" w15:restartNumberingAfterBreak="0">
+  <w:abstractNum w:abstractNumId="3" w15:restartNumberingAfterBreak="0">
     <w:nsid w:val="3E1E3D49"/>
     <w:multiLevelType w:val="multilevel"/>
     <w:tmpl w:val="C46CE2F2"/>
@@ -1976,7 +2078,7 @@
       </w:rPr>
     </w:lvl>
   </w:abstractNum>
-  <w:abstractNum w:abstractNumId="3" w15:restartNumberingAfterBreak="0">
+  <w:abstractNum w:abstractNumId="4" w15:restartNumberingAfterBreak="0">
     <w:nsid w:val="40F52E78"/>
     <w:multiLevelType w:val="hybridMultilevel"/>
     <w:tmpl w:val="F53ED1C2"/>
@@ -1986,7 +2088,7 @@
       <w:lvlText w:val="%1."/>
       <w:lvlJc w:val="left"/>
       <w:pPr>
-        <w:ind w:left="720" w:hanging="360"/>
+        <w:ind w:left="360" w:hanging="360"/>
       </w:pPr>
       <w:rPr>
         <w:rFonts w:hint="default"/>
@@ -1998,7 +2100,7 @@
       <w:lvlText w:val="%2."/>
       <w:lvlJc w:val="left"/>
       <w:pPr>
-        <w:ind w:left="1440" w:hanging="360"/>
+        <w:ind w:left="1080" w:hanging="360"/>
       </w:pPr>
     </w:lvl>
     <w:lvl w:ilvl="2" w:tplc="080A001B" w:tentative="1">
@@ -2007,7 +2109,7 @@
       <w:lvlText w:val="%3."/>
       <w:lvlJc w:val="right"/>
       <w:pPr>
-        <w:ind w:left="2160" w:hanging="180"/>
+        <w:ind w:left="1800" w:hanging="180"/>
       </w:pPr>
     </w:lvl>
     <w:lvl w:ilvl="3" w:tplc="080A000F" w:tentative="1">
@@ -2016,7 +2118,7 @@
       <w:lvlText w:val="%4."/>
       <w:lvlJc w:val="left"/>
       <w:pPr>
-        <w:ind w:left="2880" w:hanging="360"/>
+        <w:ind w:left="2520" w:hanging="360"/>
       </w:pPr>
     </w:lvl>
     <w:lvl w:ilvl="4" w:tplc="080A0019" w:tentative="1">
@@ -2025,7 +2127,7 @@
       <w:lvlText w:val="%5."/>
       <w:lvlJc w:val="left"/>
       <w:pPr>
-        <w:ind w:left="3600" w:hanging="360"/>
+        <w:ind w:left="3240" w:hanging="360"/>
       </w:pPr>
     </w:lvl>
     <w:lvl w:ilvl="5" w:tplc="080A001B" w:tentative="1">
@@ -2034,7 +2136,7 @@
       <w:lvlText w:val="%6."/>
       <w:lvlJc w:val="right"/>
       <w:pPr>
-        <w:ind w:left="4320" w:hanging="180"/>
+        <w:ind w:left="3960" w:hanging="180"/>
       </w:pPr>
     </w:lvl>
     <w:lvl w:ilvl="6" w:tplc="080A000F" w:tentative="1">
@@ -2043,7 +2145,7 @@
       <w:lvlText w:val="%7."/>
       <w:lvlJc w:val="left"/>
       <w:pPr>
-        <w:ind w:left="5040" w:hanging="360"/>
+        <w:ind w:left="4680" w:hanging="360"/>
       </w:pPr>
     </w:lvl>
     <w:lvl w:ilvl="7" w:tplc="080A0019" w:tentative="1">
@@ -2052,7 +2154,7 @@
       <w:lvlText w:val="%8."/>
       <w:lvlJc w:val="left"/>
       <w:pPr>
-        <w:ind w:left="5760" w:hanging="360"/>
+        <w:ind w:left="5400" w:hanging="360"/>
       </w:pPr>
     </w:lvl>
     <w:lvl w:ilvl="8" w:tplc="080A001B" w:tentative="1">
@@ -2061,16 +2163,16 @@
       <w:lvlText w:val="%9."/>
       <w:lvlJc w:val="right"/>
       <w:pPr>
-        <w:ind w:left="6480" w:hanging="180"/>
+        <w:ind w:left="6120" w:hanging="180"/>
       </w:pPr>
     </w:lvl>
   </w:abstractNum>
-  <w:abstractNum w:abstractNumId="4" w15:restartNumberingAfterBreak="0">
-    <w:nsid w:val="54493CAC"/>
+  <w:abstractNum w:abstractNumId="5" w15:restartNumberingAfterBreak="0">
+    <w:nsid w:val="4FF10446"/>
     <w:multiLevelType w:val="hybridMultilevel"/>
-    <w:tmpl w:val="D31692B6"/>
+    <w:tmpl w:val="8F286B22"/>
     <w:lvl w:ilvl="0" w:tplc="080A000F">
-      <w:start w:val="1"/>
+      <w:start w:val="11"/>
       <w:numFmt w:val="decimal"/>
       <w:lvlText w:val="%1."/>
       <w:lvlJc w:val="left"/>
@@ -2154,7 +2256,128 @@
       </w:pPr>
     </w:lvl>
   </w:abstractNum>
-  <w:abstractNum w:abstractNumId="5" w15:restartNumberingAfterBreak="0">
+  <w:abstractNum w:abstractNumId="6" w15:restartNumberingAfterBreak="0">
+    <w:nsid w:val="54493CAC"/>
+    <w:multiLevelType w:val="multilevel"/>
+    <w:tmpl w:val="6FF808F4"/>
+    <w:lvl w:ilvl="0">
+      <w:start w:val="1"/>
+      <w:numFmt w:val="decimal"/>
+      <w:lvlText w:val="%1."/>
+      <w:lvlJc w:val="left"/>
+      <w:pPr>
+        <w:ind w:left="360" w:hanging="360"/>
+      </w:pPr>
+      <w:rPr>
+        <w:rFonts w:hint="default"/>
+      </w:rPr>
+    </w:lvl>
+    <w:lvl w:ilvl="1">
+      <w:start w:val="1"/>
+      <w:numFmt w:val="decimal"/>
+      <w:isLgl/>
+      <w:lvlText w:val="%1.%2."/>
+      <w:lvlJc w:val="left"/>
+      <w:pPr>
+        <w:ind w:left="720" w:hanging="720"/>
+      </w:pPr>
+      <w:rPr>
+        <w:rFonts w:hint="default"/>
+      </w:rPr>
+    </w:lvl>
+    <w:lvl w:ilvl="2">
+      <w:start w:val="1"/>
+      <w:numFmt w:val="decimal"/>
+      <w:isLgl/>
+      <w:lvlText w:val="%1.%2.%3."/>
+      <w:lvlJc w:val="left"/>
+      <w:pPr>
+        <w:ind w:left="720" w:hanging="720"/>
+      </w:pPr>
+      <w:rPr>
+        <w:rFonts w:hint="default"/>
+      </w:rPr>
+    </w:lvl>
+    <w:lvl w:ilvl="3">
+      <w:start w:val="1"/>
+      <w:numFmt w:val="decimal"/>
+      <w:isLgl/>
+      <w:lvlText w:val="%1.%2.%3.%4."/>
+      <w:lvlJc w:val="left"/>
+      <w:pPr>
+        <w:ind w:left="1080" w:hanging="1080"/>
+      </w:pPr>
+      <w:rPr>
+        <w:rFonts w:hint="default"/>
+      </w:rPr>
+    </w:lvl>
+    <w:lvl w:ilvl="4">
+      <w:start w:val="1"/>
+      <w:numFmt w:val="decimal"/>
+      <w:isLgl/>
+      <w:lvlText w:val="%1.%2.%3.%4.%5."/>
+      <w:lvlJc w:val="left"/>
+      <w:pPr>
+        <w:ind w:left="1080" w:hanging="1080"/>
+      </w:pPr>
+      <w:rPr>
+        <w:rFonts w:hint="default"/>
+      </w:rPr>
+    </w:lvl>
+    <w:lvl w:ilvl="5">
+      <w:start w:val="1"/>
+      <w:numFmt w:val="decimal"/>
+      <w:isLgl/>
+      <w:lvlText w:val="%1.%2.%3.%4.%5.%6."/>
+      <w:lvlJc w:val="left"/>
+      <w:pPr>
+        <w:ind w:left="1440" w:hanging="1440"/>
+      </w:pPr>
+      <w:rPr>
+        <w:rFonts w:hint="default"/>
+      </w:rPr>
+    </w:lvl>
+    <w:lvl w:ilvl="6">
+      <w:start w:val="1"/>
+      <w:numFmt w:val="decimal"/>
+      <w:isLgl/>
+      <w:lvlText w:val="%1.%2.%3.%4.%5.%6.%7."/>
+      <w:lvlJc w:val="left"/>
+      <w:pPr>
+        <w:ind w:left="1440" w:hanging="1440"/>
+      </w:pPr>
+      <w:rPr>
+        <w:rFonts w:hint="default"/>
+      </w:rPr>
+    </w:lvl>
+    <w:lvl w:ilvl="7">
+      <w:start w:val="1"/>
+      <w:numFmt w:val="decimal"/>
+      <w:isLgl/>
+      <w:lvlText w:val="%1.%2.%3.%4.%5.%6.%7.%8."/>
+      <w:lvlJc w:val="left"/>
+      <w:pPr>
+        <w:ind w:left="1800" w:hanging="1800"/>
+      </w:pPr>
+      <w:rPr>
+        <w:rFonts w:hint="default"/>
+      </w:rPr>
+    </w:lvl>
+    <w:lvl w:ilvl="8">
+      <w:start w:val="1"/>
+      <w:numFmt w:val="decimal"/>
+      <w:isLgl/>
+      <w:lvlText w:val="%1.%2.%3.%4.%5.%6.%7.%8.%9."/>
+      <w:lvlJc w:val="left"/>
+      <w:pPr>
+        <w:ind w:left="2160" w:hanging="2160"/>
+      </w:pPr>
+      <w:rPr>
+        <w:rFonts w:hint="default"/>
+      </w:rPr>
+    </w:lvl>
+  </w:abstractNum>
+  <w:abstractNum w:abstractNumId="7" w15:restartNumberingAfterBreak="0">
     <w:nsid w:val="56536E17"/>
     <w:multiLevelType w:val="hybridMultilevel"/>
     <w:tmpl w:val="A574E1BE"/>
@@ -2240,7 +2463,7 @@
       </w:pPr>
     </w:lvl>
   </w:abstractNum>
-  <w:abstractNum w:abstractNumId="6" w15:restartNumberingAfterBreak="0">
+  <w:abstractNum w:abstractNumId="8" w15:restartNumberingAfterBreak="0">
     <w:nsid w:val="59CE087A"/>
     <w:multiLevelType w:val="hybridMultilevel"/>
     <w:tmpl w:val="3704E8F2"/>
@@ -2326,96 +2549,128 @@
       </w:pPr>
     </w:lvl>
   </w:abstractNum>
-  <w:abstractNum w:abstractNumId="7" w15:restartNumberingAfterBreak="0">
+  <w:abstractNum w:abstractNumId="9" w15:restartNumberingAfterBreak="0">
     <w:nsid w:val="5EA4116E"/>
-    <w:multiLevelType w:val="hybridMultilevel"/>
-    <w:tmpl w:val="6798CF26"/>
-    <w:lvl w:ilvl="0" w:tplc="080A000F">
+    <w:multiLevelType w:val="multilevel"/>
+    <w:tmpl w:val="44689FB2"/>
+    <w:lvl w:ilvl="0">
       <w:start w:val="1"/>
       <w:numFmt w:val="decimal"/>
       <w:lvlText w:val="%1."/>
       <w:lvlJc w:val="left"/>
       <w:pPr>
-        <w:ind w:left="720" w:hanging="360"/>
-      </w:pPr>
-      <w:rPr>
-        <w:rFonts w:hint="default"/>
-      </w:rPr>
-    </w:lvl>
-    <w:lvl w:ilvl="1" w:tplc="080A0019" w:tentative="1">
-      <w:start w:val="1"/>
-      <w:numFmt w:val="lowerLetter"/>
-      <w:lvlText w:val="%2."/>
-      <w:lvlJc w:val="left"/>
-      <w:pPr>
-        <w:ind w:left="1440" w:hanging="360"/>
-      </w:pPr>
-    </w:lvl>
-    <w:lvl w:ilvl="2" w:tplc="080A001B" w:tentative="1">
-      <w:start w:val="1"/>
-      <w:numFmt w:val="lowerRoman"/>
-      <w:lvlText w:val="%3."/>
-      <w:lvlJc w:val="right"/>
-      <w:pPr>
-        <w:ind w:left="2160" w:hanging="180"/>
-      </w:pPr>
-    </w:lvl>
-    <w:lvl w:ilvl="3" w:tplc="080A000F" w:tentative="1">
-      <w:start w:val="1"/>
-      <w:numFmt w:val="decimal"/>
-      <w:lvlText w:val="%4."/>
-      <w:lvlJc w:val="left"/>
-      <w:pPr>
-        <w:ind w:left="2880" w:hanging="360"/>
-      </w:pPr>
-    </w:lvl>
-    <w:lvl w:ilvl="4" w:tplc="080A0019" w:tentative="1">
-      <w:start w:val="1"/>
-      <w:numFmt w:val="lowerLetter"/>
-      <w:lvlText w:val="%5."/>
-      <w:lvlJc w:val="left"/>
-      <w:pPr>
-        <w:ind w:left="3600" w:hanging="360"/>
-      </w:pPr>
-    </w:lvl>
-    <w:lvl w:ilvl="5" w:tplc="080A001B" w:tentative="1">
-      <w:start w:val="1"/>
-      <w:numFmt w:val="lowerRoman"/>
-      <w:lvlText w:val="%6."/>
-      <w:lvlJc w:val="right"/>
-      <w:pPr>
-        <w:ind w:left="4320" w:hanging="180"/>
-      </w:pPr>
-    </w:lvl>
-    <w:lvl w:ilvl="6" w:tplc="080A000F" w:tentative="1">
-      <w:start w:val="1"/>
-      <w:numFmt w:val="decimal"/>
-      <w:lvlText w:val="%7."/>
-      <w:lvlJc w:val="left"/>
-      <w:pPr>
-        <w:ind w:left="5040" w:hanging="360"/>
-      </w:pPr>
-    </w:lvl>
-    <w:lvl w:ilvl="7" w:tplc="080A0019" w:tentative="1">
-      <w:start w:val="1"/>
-      <w:numFmt w:val="lowerLetter"/>
-      <w:lvlText w:val="%8."/>
-      <w:lvlJc w:val="left"/>
-      <w:pPr>
-        <w:ind w:left="5760" w:hanging="360"/>
-      </w:pPr>
-    </w:lvl>
-    <w:lvl w:ilvl="8" w:tplc="080A001B" w:tentative="1">
-      <w:start w:val="1"/>
-      <w:numFmt w:val="lowerRoman"/>
-      <w:lvlText w:val="%9."/>
-      <w:lvlJc w:val="right"/>
-      <w:pPr>
-        <w:ind w:left="6480" w:hanging="180"/>
-      </w:pPr>
+        <w:ind w:left="360" w:hanging="360"/>
+      </w:pPr>
+      <w:rPr>
+        <w:rFonts w:hint="default"/>
+      </w:rPr>
+    </w:lvl>
+    <w:lvl w:ilvl="1">
+      <w:start w:val="1"/>
+      <w:numFmt w:val="decimal"/>
+      <w:isLgl/>
+      <w:lvlText w:val="%1.%2."/>
+      <w:lvlJc w:val="left"/>
+      <w:pPr>
+        <w:ind w:left="720" w:hanging="720"/>
+      </w:pPr>
+      <w:rPr>
+        <w:rFonts w:hint="default"/>
+      </w:rPr>
+    </w:lvl>
+    <w:lvl w:ilvl="2">
+      <w:start w:val="1"/>
+      <w:numFmt w:val="decimal"/>
+      <w:isLgl/>
+      <w:lvlText w:val="%1.%2.%3."/>
+      <w:lvlJc w:val="left"/>
+      <w:pPr>
+        <w:ind w:left="720" w:hanging="720"/>
+      </w:pPr>
+      <w:rPr>
+        <w:rFonts w:hint="default"/>
+      </w:rPr>
+    </w:lvl>
+    <w:lvl w:ilvl="3">
+      <w:start w:val="1"/>
+      <w:numFmt w:val="decimal"/>
+      <w:isLgl/>
+      <w:lvlText w:val="%1.%2.%3.%4."/>
+      <w:lvlJc w:val="left"/>
+      <w:pPr>
+        <w:ind w:left="1080" w:hanging="1080"/>
+      </w:pPr>
+      <w:rPr>
+        <w:rFonts w:hint="default"/>
+      </w:rPr>
+    </w:lvl>
+    <w:lvl w:ilvl="4">
+      <w:start w:val="1"/>
+      <w:numFmt w:val="decimal"/>
+      <w:isLgl/>
+      <w:lvlText w:val="%1.%2.%3.%4.%5."/>
+      <w:lvlJc w:val="left"/>
+      <w:pPr>
+        <w:ind w:left="1080" w:hanging="1080"/>
+      </w:pPr>
+      <w:rPr>
+        <w:rFonts w:hint="default"/>
+      </w:rPr>
+    </w:lvl>
+    <w:lvl w:ilvl="5">
+      <w:start w:val="1"/>
+      <w:numFmt w:val="decimal"/>
+      <w:isLgl/>
+      <w:lvlText w:val="%1.%2.%3.%4.%5.%6."/>
+      <w:lvlJc w:val="left"/>
+      <w:pPr>
+        <w:ind w:left="1440" w:hanging="1440"/>
+      </w:pPr>
+      <w:rPr>
+        <w:rFonts w:hint="default"/>
+      </w:rPr>
+    </w:lvl>
+    <w:lvl w:ilvl="6">
+      <w:start w:val="1"/>
+      <w:numFmt w:val="decimal"/>
+      <w:isLgl/>
+      <w:lvlText w:val="%1.%2.%3.%4.%5.%6.%7."/>
+      <w:lvlJc w:val="left"/>
+      <w:pPr>
+        <w:ind w:left="1440" w:hanging="1440"/>
+      </w:pPr>
+      <w:rPr>
+        <w:rFonts w:hint="default"/>
+      </w:rPr>
+    </w:lvl>
+    <w:lvl w:ilvl="7">
+      <w:start w:val="1"/>
+      <w:numFmt w:val="decimal"/>
+      <w:isLgl/>
+      <w:lvlText w:val="%1.%2.%3.%4.%5.%6.%7.%8."/>
+      <w:lvlJc w:val="left"/>
+      <w:pPr>
+        <w:ind w:left="1800" w:hanging="1800"/>
+      </w:pPr>
+      <w:rPr>
+        <w:rFonts w:hint="default"/>
+      </w:rPr>
+    </w:lvl>
+    <w:lvl w:ilvl="8">
+      <w:start w:val="1"/>
+      <w:numFmt w:val="decimal"/>
+      <w:isLgl/>
+      <w:lvlText w:val="%1.%2.%3.%4.%5.%6.%7.%8.%9."/>
+      <w:lvlJc w:val="left"/>
+      <w:pPr>
+        <w:ind w:left="2160" w:hanging="2160"/>
+      </w:pPr>
+      <w:rPr>
+        <w:rFonts w:hint="default"/>
+      </w:rPr>
     </w:lvl>
   </w:abstractNum>
-  <w:abstractNum w:abstractNumId="8" w15:restartNumberingAfterBreak="0">
+  <w:abstractNum w:abstractNumId="10" w15:restartNumberingAfterBreak="0">
     <w:nsid w:val="61AD6F3B"/>
     <w:multiLevelType w:val="hybridMultilevel"/>
     <w:tmpl w:val="587CF6CC"/>
@@ -2504,96 +2759,128 @@
       </w:pPr>
     </w:lvl>
   </w:abstractNum>
-  <w:abstractNum w:abstractNumId="9" w15:restartNumberingAfterBreak="0">
+  <w:abstractNum w:abstractNumId="11" w15:restartNumberingAfterBreak="0">
     <w:nsid w:val="66145543"/>
-    <w:multiLevelType w:val="hybridMultilevel"/>
-    <w:tmpl w:val="0B484000"/>
-    <w:lvl w:ilvl="0" w:tplc="080A000F">
+    <w:multiLevelType w:val="multilevel"/>
+    <w:tmpl w:val="BE5C4EE4"/>
+    <w:lvl w:ilvl="0">
       <w:start w:val="1"/>
       <w:numFmt w:val="decimal"/>
       <w:lvlText w:val="%1."/>
       <w:lvlJc w:val="left"/>
       <w:pPr>
-        <w:ind w:left="720" w:hanging="360"/>
-      </w:pPr>
-      <w:rPr>
-        <w:rFonts w:hint="default"/>
-      </w:rPr>
-    </w:lvl>
-    <w:lvl w:ilvl="1" w:tplc="080A0019" w:tentative="1">
-      <w:start w:val="1"/>
-      <w:numFmt w:val="lowerLetter"/>
-      <w:lvlText w:val="%2."/>
-      <w:lvlJc w:val="left"/>
-      <w:pPr>
-        <w:ind w:left="1440" w:hanging="360"/>
-      </w:pPr>
-    </w:lvl>
-    <w:lvl w:ilvl="2" w:tplc="080A001B" w:tentative="1">
-      <w:start w:val="1"/>
-      <w:numFmt w:val="lowerRoman"/>
-      <w:lvlText w:val="%3."/>
-      <w:lvlJc w:val="right"/>
-      <w:pPr>
-        <w:ind w:left="2160" w:hanging="180"/>
-      </w:pPr>
-    </w:lvl>
-    <w:lvl w:ilvl="3" w:tplc="080A000F" w:tentative="1">
-      <w:start w:val="1"/>
-      <w:numFmt w:val="decimal"/>
-      <w:lvlText w:val="%4."/>
-      <w:lvlJc w:val="left"/>
-      <w:pPr>
-        <w:ind w:left="2880" w:hanging="360"/>
-      </w:pPr>
-    </w:lvl>
-    <w:lvl w:ilvl="4" w:tplc="080A0019" w:tentative="1">
-      <w:start w:val="1"/>
-      <w:numFmt w:val="lowerLetter"/>
-      <w:lvlText w:val="%5."/>
-      <w:lvlJc w:val="left"/>
-      <w:pPr>
-        <w:ind w:left="3600" w:hanging="360"/>
-      </w:pPr>
-    </w:lvl>
-    <w:lvl w:ilvl="5" w:tplc="080A001B" w:tentative="1">
-      <w:start w:val="1"/>
-      <w:numFmt w:val="lowerRoman"/>
-      <w:lvlText w:val="%6."/>
-      <w:lvlJc w:val="right"/>
-      <w:pPr>
-        <w:ind w:left="4320" w:hanging="180"/>
-      </w:pPr>
-    </w:lvl>
-    <w:lvl w:ilvl="6" w:tplc="080A000F" w:tentative="1">
-      <w:start w:val="1"/>
-      <w:numFmt w:val="decimal"/>
-      <w:lvlText w:val="%7."/>
-      <w:lvlJc w:val="left"/>
-      <w:pPr>
-        <w:ind w:left="5040" w:hanging="360"/>
-      </w:pPr>
-    </w:lvl>
-    <w:lvl w:ilvl="7" w:tplc="080A0019" w:tentative="1">
-      <w:start w:val="1"/>
-      <w:numFmt w:val="lowerLetter"/>
-      <w:lvlText w:val="%8."/>
-      <w:lvlJc w:val="left"/>
-      <w:pPr>
-        <w:ind w:left="5760" w:hanging="360"/>
-      </w:pPr>
-    </w:lvl>
-    <w:lvl w:ilvl="8" w:tplc="080A001B" w:tentative="1">
-      <w:start w:val="1"/>
-      <w:numFmt w:val="lowerRoman"/>
-      <w:lvlText w:val="%9."/>
-      <w:lvlJc w:val="right"/>
-      <w:pPr>
-        <w:ind w:left="6480" w:hanging="180"/>
-      </w:pPr>
+        <w:ind w:left="360" w:hanging="360"/>
+      </w:pPr>
+      <w:rPr>
+        <w:rFonts w:hint="default"/>
+      </w:rPr>
+    </w:lvl>
+    <w:lvl w:ilvl="1">
+      <w:start w:val="1"/>
+      <w:numFmt w:val="decimal"/>
+      <w:isLgl/>
+      <w:lvlText w:val="%1.%2."/>
+      <w:lvlJc w:val="left"/>
+      <w:pPr>
+        <w:ind w:left="720" w:hanging="720"/>
+      </w:pPr>
+      <w:rPr>
+        <w:rFonts w:hint="default"/>
+      </w:rPr>
+    </w:lvl>
+    <w:lvl w:ilvl="2">
+      <w:start w:val="1"/>
+      <w:numFmt w:val="decimal"/>
+      <w:isLgl/>
+      <w:lvlText w:val="%1.%2.%3."/>
+      <w:lvlJc w:val="left"/>
+      <w:pPr>
+        <w:ind w:left="720" w:hanging="720"/>
+      </w:pPr>
+      <w:rPr>
+        <w:rFonts w:hint="default"/>
+      </w:rPr>
+    </w:lvl>
+    <w:lvl w:ilvl="3">
+      <w:start w:val="1"/>
+      <w:numFmt w:val="decimal"/>
+      <w:isLgl/>
+      <w:lvlText w:val="%1.%2.%3.%4."/>
+      <w:lvlJc w:val="left"/>
+      <w:pPr>
+        <w:ind w:left="1080" w:hanging="1080"/>
+      </w:pPr>
+      <w:rPr>
+        <w:rFonts w:hint="default"/>
+      </w:rPr>
+    </w:lvl>
+    <w:lvl w:ilvl="4">
+      <w:start w:val="1"/>
+      <w:numFmt w:val="decimal"/>
+      <w:isLgl/>
+      <w:lvlText w:val="%1.%2.%3.%4.%5."/>
+      <w:lvlJc w:val="left"/>
+      <w:pPr>
+        <w:ind w:left="1080" w:hanging="1080"/>
+      </w:pPr>
+      <w:rPr>
+        <w:rFonts w:hint="default"/>
+      </w:rPr>
+    </w:lvl>
+    <w:lvl w:ilvl="5">
+      <w:start w:val="1"/>
+      <w:numFmt w:val="decimal"/>
+      <w:isLgl/>
+      <w:lvlText w:val="%1.%2.%3.%4.%5.%6."/>
+      <w:lvlJc w:val="left"/>
+      <w:pPr>
+        <w:ind w:left="1440" w:hanging="1440"/>
+      </w:pPr>
+      <w:rPr>
+        <w:rFonts w:hint="default"/>
+      </w:rPr>
+    </w:lvl>
+    <w:lvl w:ilvl="6">
+      <w:start w:val="1"/>
+      <w:numFmt w:val="decimal"/>
+      <w:isLgl/>
+      <w:lvlText w:val="%1.%2.%3.%4.%5.%6.%7."/>
+      <w:lvlJc w:val="left"/>
+      <w:pPr>
+        <w:ind w:left="1440" w:hanging="1440"/>
+      </w:pPr>
+      <w:rPr>
+        <w:rFonts w:hint="default"/>
+      </w:rPr>
+    </w:lvl>
+    <w:lvl w:ilvl="7">
+      <w:start w:val="1"/>
+      <w:numFmt w:val="decimal"/>
+      <w:isLgl/>
+      <w:lvlText w:val="%1.%2.%3.%4.%5.%6.%7.%8."/>
+      <w:lvlJc w:val="left"/>
+      <w:pPr>
+        <w:ind w:left="1800" w:hanging="1800"/>
+      </w:pPr>
+      <w:rPr>
+        <w:rFonts w:hint="default"/>
+      </w:rPr>
+    </w:lvl>
+    <w:lvl w:ilvl="8">
+      <w:start w:val="1"/>
+      <w:numFmt w:val="decimal"/>
+      <w:isLgl/>
+      <w:lvlText w:val="%1.%2.%3.%4.%5.%6.%7.%8.%9."/>
+      <w:lvlJc w:val="left"/>
+      <w:pPr>
+        <w:ind w:left="2160" w:hanging="2160"/>
+      </w:pPr>
+      <w:rPr>
+        <w:rFonts w:hint="default"/>
+      </w:rPr>
     </w:lvl>
   </w:abstractNum>
-  <w:abstractNum w:abstractNumId="10" w15:restartNumberingAfterBreak="0">
+  <w:abstractNum w:abstractNumId="12" w15:restartNumberingAfterBreak="0">
     <w:nsid w:val="70AC4790"/>
     <w:multiLevelType w:val="multilevel"/>
     <w:tmpl w:val="3FAAA7D4"/>
@@ -2706,7 +2993,7 @@
       </w:rPr>
     </w:lvl>
   </w:abstractNum>
-  <w:abstractNum w:abstractNumId="11" w15:restartNumberingAfterBreak="0">
+  <w:abstractNum w:abstractNumId="13" w15:restartNumberingAfterBreak="0">
     <w:nsid w:val="74EB34E8"/>
     <w:multiLevelType w:val="multilevel"/>
     <w:tmpl w:val="EBD6F8A0"/>
@@ -2819,7 +3106,7 @@
       </w:rPr>
     </w:lvl>
   </w:abstractNum>
-  <w:abstractNum w:abstractNumId="12" w15:restartNumberingAfterBreak="0">
+  <w:abstractNum w:abstractNumId="14" w15:restartNumberingAfterBreak="0">
     <w:nsid w:val="78BC0556"/>
     <w:multiLevelType w:val="hybridMultilevel"/>
     <w:tmpl w:val="A6DE0042"/>
@@ -2908,7 +3195,7 @@
       </w:pPr>
     </w:lvl>
   </w:abstractNum>
-  <w:abstractNum w:abstractNumId="13" w15:restartNumberingAfterBreak="0">
+  <w:abstractNum w:abstractNumId="15" w15:restartNumberingAfterBreak="0">
     <w:nsid w:val="7C3E248E"/>
     <w:multiLevelType w:val="hybridMultilevel"/>
     <w:tmpl w:val="0394B6A8"/>
@@ -2994,97 +3281,129 @@
       </w:pPr>
     </w:lvl>
   </w:abstractNum>
-  <w:abstractNum w:abstractNumId="14" w15:restartNumberingAfterBreak="0">
+  <w:abstractNum w:abstractNumId="16" w15:restartNumberingAfterBreak="0">
     <w:nsid w:val="7EA54BCC"/>
-    <w:multiLevelType w:val="hybridMultilevel"/>
-    <w:tmpl w:val="F6B2ADBC"/>
-    <w:lvl w:ilvl="0" w:tplc="080A000F">
+    <w:multiLevelType w:val="multilevel"/>
+    <w:tmpl w:val="720CD4DE"/>
+    <w:lvl w:ilvl="0">
       <w:start w:val="1"/>
       <w:numFmt w:val="decimal"/>
       <w:lvlText w:val="%1."/>
       <w:lvlJc w:val="left"/>
       <w:pPr>
-        <w:ind w:left="720" w:hanging="360"/>
-      </w:pPr>
-      <w:rPr>
-        <w:rFonts w:hint="default"/>
-      </w:rPr>
-    </w:lvl>
-    <w:lvl w:ilvl="1" w:tplc="080A0019" w:tentative="1">
-      <w:start w:val="1"/>
-      <w:numFmt w:val="lowerLetter"/>
-      <w:lvlText w:val="%2."/>
-      <w:lvlJc w:val="left"/>
-      <w:pPr>
-        <w:ind w:left="1440" w:hanging="360"/>
-      </w:pPr>
-    </w:lvl>
-    <w:lvl w:ilvl="2" w:tplc="080A001B" w:tentative="1">
-      <w:start w:val="1"/>
-      <w:numFmt w:val="lowerRoman"/>
-      <w:lvlText w:val="%3."/>
-      <w:lvlJc w:val="right"/>
-      <w:pPr>
-        <w:ind w:left="2160" w:hanging="180"/>
-      </w:pPr>
-    </w:lvl>
-    <w:lvl w:ilvl="3" w:tplc="080A000F" w:tentative="1">
-      <w:start w:val="1"/>
-      <w:numFmt w:val="decimal"/>
-      <w:lvlText w:val="%4."/>
-      <w:lvlJc w:val="left"/>
-      <w:pPr>
-        <w:ind w:left="2880" w:hanging="360"/>
-      </w:pPr>
-    </w:lvl>
-    <w:lvl w:ilvl="4" w:tplc="080A0019" w:tentative="1">
-      <w:start w:val="1"/>
-      <w:numFmt w:val="lowerLetter"/>
-      <w:lvlText w:val="%5."/>
-      <w:lvlJc w:val="left"/>
-      <w:pPr>
-        <w:ind w:left="3600" w:hanging="360"/>
-      </w:pPr>
-    </w:lvl>
-    <w:lvl w:ilvl="5" w:tplc="080A001B" w:tentative="1">
-      <w:start w:val="1"/>
-      <w:numFmt w:val="lowerRoman"/>
-      <w:lvlText w:val="%6."/>
-      <w:lvlJc w:val="right"/>
-      <w:pPr>
-        <w:ind w:left="4320" w:hanging="180"/>
-      </w:pPr>
-    </w:lvl>
-    <w:lvl w:ilvl="6" w:tplc="080A000F" w:tentative="1">
-      <w:start w:val="1"/>
-      <w:numFmt w:val="decimal"/>
-      <w:lvlText w:val="%7."/>
-      <w:lvlJc w:val="left"/>
-      <w:pPr>
-        <w:ind w:left="5040" w:hanging="360"/>
-      </w:pPr>
-    </w:lvl>
-    <w:lvl w:ilvl="7" w:tplc="080A0019" w:tentative="1">
-      <w:start w:val="1"/>
-      <w:numFmt w:val="lowerLetter"/>
-      <w:lvlText w:val="%8."/>
-      <w:lvlJc w:val="left"/>
-      <w:pPr>
-        <w:ind w:left="5760" w:hanging="360"/>
-      </w:pPr>
-    </w:lvl>
-    <w:lvl w:ilvl="8" w:tplc="080A001B" w:tentative="1">
-      <w:start w:val="1"/>
-      <w:numFmt w:val="lowerRoman"/>
-      <w:lvlText w:val="%9."/>
-      <w:lvlJc w:val="right"/>
-      <w:pPr>
-        <w:ind w:left="6480" w:hanging="180"/>
-      </w:pPr>
+        <w:ind w:left="360" w:hanging="360"/>
+      </w:pPr>
+      <w:rPr>
+        <w:rFonts w:hint="default"/>
+      </w:rPr>
+    </w:lvl>
+    <w:lvl w:ilvl="1">
+      <w:start w:val="1"/>
+      <w:numFmt w:val="decimal"/>
+      <w:isLgl/>
+      <w:lvlText w:val="%1.%2."/>
+      <w:lvlJc w:val="left"/>
+      <w:pPr>
+        <w:ind w:left="720" w:hanging="720"/>
+      </w:pPr>
+      <w:rPr>
+        <w:rFonts w:hint="default"/>
+      </w:rPr>
+    </w:lvl>
+    <w:lvl w:ilvl="2">
+      <w:start w:val="1"/>
+      <w:numFmt w:val="decimal"/>
+      <w:isLgl/>
+      <w:lvlText w:val="%1.%2.%3."/>
+      <w:lvlJc w:val="left"/>
+      <w:pPr>
+        <w:ind w:left="720" w:hanging="720"/>
+      </w:pPr>
+      <w:rPr>
+        <w:rFonts w:hint="default"/>
+      </w:rPr>
+    </w:lvl>
+    <w:lvl w:ilvl="3">
+      <w:start w:val="1"/>
+      <w:numFmt w:val="decimal"/>
+      <w:isLgl/>
+      <w:lvlText w:val="%1.%2.%3.%4."/>
+      <w:lvlJc w:val="left"/>
+      <w:pPr>
+        <w:ind w:left="1080" w:hanging="1080"/>
+      </w:pPr>
+      <w:rPr>
+        <w:rFonts w:hint="default"/>
+      </w:rPr>
+    </w:lvl>
+    <w:lvl w:ilvl="4">
+      <w:start w:val="1"/>
+      <w:numFmt w:val="decimal"/>
+      <w:isLgl/>
+      <w:lvlText w:val="%1.%2.%3.%4.%5."/>
+      <w:lvlJc w:val="left"/>
+      <w:pPr>
+        <w:ind w:left="1080" w:hanging="1080"/>
+      </w:pPr>
+      <w:rPr>
+        <w:rFonts w:hint="default"/>
+      </w:rPr>
+    </w:lvl>
+    <w:lvl w:ilvl="5">
+      <w:start w:val="1"/>
+      <w:numFmt w:val="decimal"/>
+      <w:isLgl/>
+      <w:lvlText w:val="%1.%2.%3.%4.%5.%6."/>
+      <w:lvlJc w:val="left"/>
+      <w:pPr>
+        <w:ind w:left="1440" w:hanging="1440"/>
+      </w:pPr>
+      <w:rPr>
+        <w:rFonts w:hint="default"/>
+      </w:rPr>
+    </w:lvl>
+    <w:lvl w:ilvl="6">
+      <w:start w:val="1"/>
+      <w:numFmt w:val="decimal"/>
+      <w:isLgl/>
+      <w:lvlText w:val="%1.%2.%3.%4.%5.%6.%7."/>
+      <w:lvlJc w:val="left"/>
+      <w:pPr>
+        <w:ind w:left="1440" w:hanging="1440"/>
+      </w:pPr>
+      <w:rPr>
+        <w:rFonts w:hint="default"/>
+      </w:rPr>
+    </w:lvl>
+    <w:lvl w:ilvl="7">
+      <w:start w:val="1"/>
+      <w:numFmt w:val="decimal"/>
+      <w:isLgl/>
+      <w:lvlText w:val="%1.%2.%3.%4.%5.%6.%7.%8."/>
+      <w:lvlJc w:val="left"/>
+      <w:pPr>
+        <w:ind w:left="1800" w:hanging="1800"/>
+      </w:pPr>
+      <w:rPr>
+        <w:rFonts w:hint="default"/>
+      </w:rPr>
+    </w:lvl>
+    <w:lvl w:ilvl="8">
+      <w:start w:val="1"/>
+      <w:numFmt w:val="decimal"/>
+      <w:isLgl/>
+      <w:lvlText w:val="%1.%2.%3.%4.%5.%6.%7.%8.%9."/>
+      <w:lvlJc w:val="left"/>
+      <w:pPr>
+        <w:ind w:left="2160" w:hanging="2160"/>
+      </w:pPr>
+      <w:rPr>
+        <w:rFonts w:hint="default"/>
+      </w:rPr>
     </w:lvl>
   </w:abstractNum>
   <w:num w:numId="1">
-    <w:abstractNumId w:val="13"/>
+    <w:abstractNumId w:val="15"/>
     <w:lvlOverride w:ilvl="0">
       <w:startOverride w:val="1"/>
     </w:lvlOverride>
@@ -3114,7 +3433,7 @@
     </w:lvlOverride>
   </w:num>
   <w:num w:numId="2">
-    <w:abstractNumId w:val="6"/>
+    <w:abstractNumId w:val="8"/>
     <w:lvlOverride w:ilvl="0">
       <w:startOverride w:val="1"/>
     </w:lvlOverride>
@@ -3144,7 +3463,7 @@
     </w:lvlOverride>
   </w:num>
   <w:num w:numId="3">
-    <w:abstractNumId w:val="1"/>
+    <w:abstractNumId w:val="2"/>
     <w:lvlOverride w:ilvl="0">
       <w:startOverride w:val="1"/>
     </w:lvlOverride>
@@ -3174,7 +3493,7 @@
     </w:lvlOverride>
   </w:num>
   <w:num w:numId="4">
-    <w:abstractNumId w:val="5"/>
+    <w:abstractNumId w:val="7"/>
     <w:lvlOverride w:ilvl="0">
       <w:startOverride w:val="1"/>
     </w:lvlOverride>
@@ -3204,37 +3523,43 @@
     </w:lvlOverride>
   </w:num>
   <w:num w:numId="5">
+    <w:abstractNumId w:val="11"/>
+  </w:num>
+  <w:num w:numId="6">
     <w:abstractNumId w:val="9"/>
   </w:num>
-  <w:num w:numId="6">
-    <w:abstractNumId w:val="7"/>
-  </w:num>
   <w:num w:numId="7">
-    <w:abstractNumId w:val="0"/>
+    <w:abstractNumId w:val="1"/>
   </w:num>
   <w:num w:numId="8">
-    <w:abstractNumId w:val="11"/>
+    <w:abstractNumId w:val="13"/>
   </w:num>
   <w:num w:numId="9">
+    <w:abstractNumId w:val="4"/>
+  </w:num>
+  <w:num w:numId="10">
+    <w:abstractNumId w:val="6"/>
+  </w:num>
+  <w:num w:numId="11">
+    <w:abstractNumId w:val="16"/>
+  </w:num>
+  <w:num w:numId="12">
     <w:abstractNumId w:val="3"/>
   </w:num>
-  <w:num w:numId="10">
-    <w:abstractNumId w:val="4"/>
+  <w:num w:numId="13">
+    <w:abstractNumId w:val="12"/>
   </w:num>
-  <w:num w:numId="11">
+  <w:num w:numId="14">
     <w:abstractNumId w:val="14"/>
   </w:num>
-  <w:num w:numId="12">
-    <w:abstractNumId w:val="2"/>
-  </w:num>
-  <w:num w:numId="13">
+  <w:num w:numId="15">
     <w:abstractNumId w:val="10"/>
   </w:num>
-  <w:num w:numId="14">
-    <w:abstractNumId w:val="12"/>
+  <w:num w:numId="16">
+    <w:abstractNumId w:val="5"/>
   </w:num>
-  <w:num w:numId="15">
-    <w:abstractNumId w:val="8"/>
+  <w:num w:numId="17">
+    <w:abstractNumId w:val="0"/>
   </w:num>
 </w:numbering>
 </file>

</xml_diff>